<commit_message>
Atualização aulas POO e inclusão de novo curso Soft Skill
</commit_message>
<xml_diff>
--- a/Nanodegree/Introdução à Programação Orientada a Objeto/Introdução à Programação Orientada a Objeto.docx
+++ b/Nanodegree/Introdução à Programação Orientada a Objeto/Introdução à Programação Orientada a Objeto.docx
@@ -53,7 +53,7 @@
         <w:rPr>
           <w:rtl w:val="0"/>
         </w:rPr>
-        <w:t xml:space="preserve"> - Parei na página 48.</w:t>
+        <w:t xml:space="preserve"> - Parei na página 84.</w:t>
       </w:r>
       <w:r>
         <w:rPr>
@@ -1143,12 +1143,12 @@
           <wp:inline distB="114300" distT="114300" distL="114300" distR="114300">
             <wp:extent cx="650756" cy="920750"/>
             <wp:effectExtent b="0" l="0" r="0" t="0"/>
-            <wp:docPr id="4" name="image2.png"/>
+            <wp:docPr id="11" name="image13.png"/>
             <a:graphic>
               <a:graphicData uri="http://schemas.openxmlformats.org/drawingml/2006/picture">
                 <pic:pic>
                   <pic:nvPicPr>
-                    <pic:cNvPr id="0" name="image2.png"/>
+                    <pic:cNvPr id="0" name="image13.png"/>
                     <pic:cNvPicPr preferRelativeResize="0"/>
                   </pic:nvPicPr>
                   <pic:blipFill>
@@ -2531,12 +2531,12 @@
           <wp:inline distB="114300" distT="114300" distL="114300" distR="114300">
             <wp:extent cx="2786063" cy="1865088"/>
             <wp:effectExtent b="0" l="0" r="0" t="0"/>
-            <wp:docPr id="1" name="image4.png"/>
+            <wp:docPr id="2" name="image10.png"/>
             <a:graphic>
               <a:graphicData uri="http://schemas.openxmlformats.org/drawingml/2006/picture">
                 <pic:pic>
                   <pic:nvPicPr>
-                    <pic:cNvPr id="0" name="image4.png"/>
+                    <pic:cNvPr id="0" name="image10.png"/>
                     <pic:cNvPicPr preferRelativeResize="0"/>
                   </pic:nvPicPr>
                   <pic:blipFill>
@@ -2732,12 +2732,12 @@
           <wp:inline distB="114300" distT="114300" distL="114300" distR="114300">
             <wp:extent cx="1624013" cy="1929196"/>
             <wp:effectExtent b="0" l="0" r="0" t="0"/>
-            <wp:docPr id="2" name="image3.png"/>
+            <wp:docPr id="12" name="image17.png"/>
             <a:graphic>
               <a:graphicData uri="http://schemas.openxmlformats.org/drawingml/2006/picture">
                 <pic:pic>
                   <pic:nvPicPr>
-                    <pic:cNvPr id="0" name="image3.png"/>
+                    <pic:cNvPr id="0" name="image17.png"/>
                     <pic:cNvPicPr preferRelativeResize="0"/>
                   </pic:nvPicPr>
                   <pic:blipFill>
@@ -3578,12 +3578,12 @@
           <wp:inline distB="114300" distT="114300" distL="114300" distR="114300">
             <wp:extent cx="3519488" cy="824236"/>
             <wp:effectExtent b="0" l="0" r="0" t="0"/>
-            <wp:docPr id="3" name="image1.png"/>
+            <wp:docPr id="16" name="image14.png"/>
             <a:graphic>
               <a:graphicData uri="http://schemas.openxmlformats.org/drawingml/2006/picture">
                 <pic:pic>
                   <pic:nvPicPr>
-                    <pic:cNvPr id="0" name="image1.png"/>
+                    <pic:cNvPr id="0" name="image14.png"/>
                     <pic:cNvPicPr preferRelativeResize="0"/>
                   </pic:nvPicPr>
                   <pic:blipFill>
@@ -4146,6 +4146,2016 @@
           <w:rtl w:val="0"/>
         </w:rPr>
         <w:t xml:space="preserve">futuros. A metodologia disponibiliza ferramentas que possibilitam o compartilhamento, como a abstração, a encapsulação e a herança. A reutilização entre projetos pode utilizar como estratégia a criação de bibliotecas de elementos reutilizáveis, além do pensamento do desenvolvedor voltado para termos genéricos, ou seja, não focado apenas na aplicação atual.</w:t>
+      </w:r>
+    </w:p>
+    <w:p>
+      <w:pPr>
+        <w:jc w:val="both"/>
+        <w:rPr/>
+      </w:pPr>
+      <w:r>
+        <w:rPr>
+          <w:rtl w:val="0"/>
+        </w:rPr>
+      </w:r>
+    </w:p>
+    <w:p>
+      <w:pPr>
+        <w:jc w:val="both"/>
+        <w:rPr>
+          <w:b w:val="1"/>
+        </w:rPr>
+      </w:pPr>
+      <w:r>
+        <w:rPr>
+          <w:b w:val="1"/>
+          <w:rtl w:val="0"/>
+        </w:rPr>
+        <w:t xml:space="preserve">Notações Gráficas de Classes e Instâncias</w:t>
+      </w:r>
+    </w:p>
+    <w:p>
+      <w:pPr>
+        <w:jc w:val="both"/>
+        <w:rPr/>
+      </w:pPr>
+      <w:r>
+        <w:rPr>
+          <w:rtl w:val="0"/>
+        </w:rPr>
+      </w:r>
+    </w:p>
+    <w:p>
+      <w:pPr>
+        <w:jc w:val="both"/>
+        <w:rPr/>
+      </w:pPr>
+      <w:r>
+        <w:rPr>
+          <w:rtl w:val="0"/>
+        </w:rPr>
+        <w:t xml:space="preserve">Abordaremos, nesta leitura complementar, as notações gráficas do Modelo de Objetos que faz parte da OMT, ou Object Modeling Technique (Técnica de Modelagem de Objetos), desenvolvida por Rumbaugh e utilizada principalmente por desenvolvedores de sistemas e softwares que suportam um ciclo completo de desenvolvimento, objetivando implementações orientadas a objetos.</w:t>
+      </w:r>
+    </w:p>
+    <w:p>
+      <w:pPr>
+        <w:jc w:val="both"/>
+        <w:rPr/>
+      </w:pPr>
+      <w:r>
+        <w:rPr>
+          <w:rtl w:val="0"/>
+        </w:rPr>
+      </w:r>
+    </w:p>
+    <w:p>
+      <w:pPr>
+        <w:jc w:val="both"/>
+        <w:rPr/>
+      </w:pPr>
+      <w:r>
+        <w:rPr>
+          <w:rtl w:val="0"/>
+        </w:rPr>
+        <w:t xml:space="preserve">A OMT é uma das técnicas de desenvolvimento orientadas a objeto mais populares atualmente e possui uma notação principal simples, o que faz com que seja facilmente compreendida, desenhada e utilizada.</w:t>
+      </w:r>
+    </w:p>
+    <w:p>
+      <w:pPr>
+        <w:jc w:val="both"/>
+        <w:rPr/>
+      </w:pPr>
+      <w:r>
+        <w:rPr>
+          <w:rtl w:val="0"/>
+        </w:rPr>
+      </w:r>
+    </w:p>
+    <w:p>
+      <w:pPr>
+        <w:jc w:val="both"/>
+        <w:rPr>
+          <w:b w:val="1"/>
+        </w:rPr>
+      </w:pPr>
+      <w:r>
+        <w:rPr>
+          <w:b w:val="1"/>
+          <w:rtl w:val="0"/>
+        </w:rPr>
+        <w:t xml:space="preserve">Modelo de objetos</w:t>
+      </w:r>
+    </w:p>
+    <w:p>
+      <w:pPr>
+        <w:jc w:val="both"/>
+        <w:rPr/>
+      </w:pPr>
+      <w:r>
+        <w:rPr>
+          <w:rtl w:val="0"/>
+        </w:rPr>
+        <w:t xml:space="preserve">A construção do Modelo de Objetos é utilizada para capturar, do mundo real, os conceitos que são importantes para uma aplicação. O Modelo de Objetos descreve a estrutura estática de objetos de um sistema, que inclui:</w:t>
+      </w:r>
+    </w:p>
+    <w:p>
+      <w:pPr>
+        <w:jc w:val="both"/>
+        <w:rPr/>
+      </w:pPr>
+      <w:r>
+        <w:rPr>
+          <w:rtl w:val="0"/>
+        </w:rPr>
+      </w:r>
+    </w:p>
+    <w:p>
+      <w:pPr>
+        <w:jc w:val="both"/>
+        <w:rPr/>
+      </w:pPr>
+      <w:r>
+        <w:rPr>
+          <w:rtl w:val="0"/>
+        </w:rPr>
+        <w:t xml:space="preserve">• A identidade de um objeto;</w:t>
+      </w:r>
+    </w:p>
+    <w:p>
+      <w:pPr>
+        <w:jc w:val="both"/>
+        <w:rPr/>
+      </w:pPr>
+      <w:r>
+        <w:rPr>
+          <w:rtl w:val="0"/>
+        </w:rPr>
+        <w:t xml:space="preserve">• Os relacionamentos de um objeto com outros objetos;</w:t>
+      </w:r>
+    </w:p>
+    <w:p>
+      <w:pPr>
+        <w:jc w:val="both"/>
+        <w:rPr/>
+      </w:pPr>
+      <w:r>
+        <w:rPr>
+          <w:rtl w:val="0"/>
+        </w:rPr>
+        <w:t xml:space="preserve">• Os atributos de um objeto;</w:t>
+      </w:r>
+    </w:p>
+    <w:p>
+      <w:pPr>
+        <w:jc w:val="both"/>
+        <w:rPr/>
+      </w:pPr>
+      <w:r>
+        <w:rPr>
+          <w:rtl w:val="0"/>
+        </w:rPr>
+        <w:t xml:space="preserve">• As operações de um objeto.</w:t>
+      </w:r>
+    </w:p>
+    <w:p>
+      <w:pPr>
+        <w:jc w:val="both"/>
+        <w:rPr/>
+      </w:pPr>
+      <w:r>
+        <w:rPr>
+          <w:rtl w:val="0"/>
+        </w:rPr>
+      </w:r>
+    </w:p>
+    <w:p>
+      <w:pPr>
+        <w:jc w:val="both"/>
+        <w:rPr/>
+      </w:pPr>
+      <w:r>
+        <w:rPr>
+          <w:rtl w:val="0"/>
+        </w:rPr>
+        <w:t xml:space="preserve">O Modelo de Objetos é composto pelo diagrama do modelo de objetos e pelo dicionário de dados, que descreve os atributos (é utilizado para evitar que os atributos sejam explicitados graficamente e para garantir que os diagramas sejam mais administráveis visualmente).</w:t>
+      </w:r>
+    </w:p>
+    <w:p>
+      <w:pPr>
+        <w:jc w:val="both"/>
+        <w:rPr/>
+      </w:pPr>
+      <w:r>
+        <w:rPr>
+          <w:rtl w:val="0"/>
+        </w:rPr>
+      </w:r>
+    </w:p>
+    <w:p>
+      <w:pPr>
+        <w:jc w:val="center"/>
+        <w:rPr/>
+      </w:pPr>
+      <w:r>
+        <w:rPr/>
+        <w:drawing>
+          <wp:inline distB="114300" distT="114300" distL="114300" distR="114300">
+            <wp:extent cx="3695700" cy="2504727"/>
+            <wp:effectExtent b="0" l="0" r="0" t="0"/>
+            <wp:docPr id="1" name="image11.png"/>
+            <a:graphic>
+              <a:graphicData uri="http://schemas.openxmlformats.org/drawingml/2006/picture">
+                <pic:pic>
+                  <pic:nvPicPr>
+                    <pic:cNvPr id="0" name="image11.png"/>
+                    <pic:cNvPicPr preferRelativeResize="0"/>
+                  </pic:nvPicPr>
+                  <pic:blipFill>
+                    <a:blip r:embed="rId13"/>
+                    <a:srcRect b="0" l="0" r="0" t="0"/>
+                    <a:stretch>
+                      <a:fillRect/>
+                    </a:stretch>
+                  </pic:blipFill>
+                  <pic:spPr>
+                    <a:xfrm>
+                      <a:off x="0" y="0"/>
+                      <a:ext cx="3695700" cy="2504727"/>
+                    </a:xfrm>
+                    <a:prstGeom prst="rect"/>
+                    <a:ln/>
+                  </pic:spPr>
+                </pic:pic>
+              </a:graphicData>
+            </a:graphic>
+          </wp:inline>
+        </w:drawing>
+      </w:r>
+      <w:r>
+        <w:rPr>
+          <w:rtl w:val="0"/>
+        </w:rPr>
+      </w:r>
+    </w:p>
+    <w:p>
+      <w:pPr>
+        <w:jc w:val="both"/>
+        <w:rPr/>
+      </w:pPr>
+      <w:r>
+        <w:rPr>
+          <w:rtl w:val="0"/>
+        </w:rPr>
+      </w:r>
+    </w:p>
+    <w:p>
+      <w:pPr>
+        <w:jc w:val="both"/>
+        <w:rPr/>
+      </w:pPr>
+      <w:r>
+        <w:rPr>
+          <w:rtl w:val="0"/>
+        </w:rPr>
+        <w:t xml:space="preserve">Há dois tipos de diagramas de objetos:</w:t>
+      </w:r>
+    </w:p>
+    <w:p>
+      <w:pPr>
+        <w:jc w:val="both"/>
+        <w:rPr/>
+      </w:pPr>
+      <w:r>
+        <w:rPr>
+          <w:rtl w:val="0"/>
+        </w:rPr>
+      </w:r>
+    </w:p>
+    <w:p>
+      <w:pPr>
+        <w:jc w:val="both"/>
+        <w:rPr/>
+      </w:pPr>
+      <w:r>
+        <w:rPr>
+          <w:rtl w:val="0"/>
+        </w:rPr>
+        <w:t xml:space="preserve">• Diagrama de classes: Descreve o caso geral da modelagem;</w:t>
+      </w:r>
+    </w:p>
+    <w:p>
+      <w:pPr>
+        <w:jc w:val="both"/>
+        <w:rPr/>
+      </w:pPr>
+      <w:r>
+        <w:rPr>
+          <w:rtl w:val="0"/>
+        </w:rPr>
+        <w:t xml:space="preserve">• Diagrama de instâncias: Utilizado para exemplificar.</w:t>
+      </w:r>
+    </w:p>
+    <w:p>
+      <w:pPr>
+        <w:jc w:val="both"/>
+        <w:rPr/>
+      </w:pPr>
+      <w:r>
+        <w:rPr>
+          <w:rtl w:val="0"/>
+        </w:rPr>
+      </w:r>
+    </w:p>
+    <w:p>
+      <w:pPr>
+        <w:jc w:val="both"/>
+        <w:rPr>
+          <w:b w:val="1"/>
+        </w:rPr>
+      </w:pPr>
+      <w:r>
+        <w:rPr>
+          <w:b w:val="1"/>
+          <w:rtl w:val="0"/>
+        </w:rPr>
+        <w:t xml:space="preserve">Diagramas de classes</w:t>
+      </w:r>
+    </w:p>
+    <w:p>
+      <w:pPr>
+        <w:jc w:val="both"/>
+        <w:rPr/>
+      </w:pPr>
+      <w:r>
+        <w:rPr>
+          <w:rtl w:val="0"/>
+        </w:rPr>
+        <w:t xml:space="preserve">Uma classe é um grupo de objetos que são semelhantes em seus atributos (propriedades), operações (comportamento), relacionamentos com outros objetos e semântica. Cada classe possui um grupo de atributos e operações.</w:t>
+      </w:r>
+    </w:p>
+    <w:p>
+      <w:pPr>
+        <w:jc w:val="both"/>
+        <w:rPr/>
+      </w:pPr>
+      <w:r>
+        <w:rPr>
+          <w:rtl w:val="0"/>
+        </w:rPr>
+      </w:r>
+    </w:p>
+    <w:p>
+      <w:pPr>
+        <w:jc w:val="both"/>
+        <w:rPr/>
+      </w:pPr>
+      <w:r>
+        <w:rPr>
+          <w:rtl w:val="0"/>
+        </w:rPr>
+        <w:t xml:space="preserve">A notação OMT para uma classe é um retângulo contendo o nome da classe em negrito e seções opcionais para os atributos e operações (essas seções devem ser separadas por linhas horizontais):</w:t>
+      </w:r>
+    </w:p>
+    <w:p>
+      <w:pPr>
+        <w:jc w:val="both"/>
+        <w:rPr/>
+      </w:pPr>
+      <w:r>
+        <w:rPr>
+          <w:rtl w:val="0"/>
+        </w:rPr>
+      </w:r>
+    </w:p>
+    <w:p>
+      <w:pPr>
+        <w:jc w:val="center"/>
+        <w:rPr/>
+      </w:pPr>
+      <w:r>
+        <w:rPr/>
+        <w:drawing>
+          <wp:inline distB="114300" distT="114300" distL="114300" distR="114300">
+            <wp:extent cx="2580353" cy="1085850"/>
+            <wp:effectExtent b="0" l="0" r="0" t="0"/>
+            <wp:docPr id="6" name="image6.png"/>
+            <a:graphic>
+              <a:graphicData uri="http://schemas.openxmlformats.org/drawingml/2006/picture">
+                <pic:pic>
+                  <pic:nvPicPr>
+                    <pic:cNvPr id="0" name="image6.png"/>
+                    <pic:cNvPicPr preferRelativeResize="0"/>
+                  </pic:nvPicPr>
+                  <pic:blipFill>
+                    <a:blip r:embed="rId14"/>
+                    <a:srcRect b="0" l="0" r="0" t="0"/>
+                    <a:stretch>
+                      <a:fillRect/>
+                    </a:stretch>
+                  </pic:blipFill>
+                  <pic:spPr>
+                    <a:xfrm>
+                      <a:off x="0" y="0"/>
+                      <a:ext cx="2580353" cy="1085850"/>
+                    </a:xfrm>
+                    <a:prstGeom prst="rect"/>
+                    <a:ln/>
+                  </pic:spPr>
+                </pic:pic>
+              </a:graphicData>
+            </a:graphic>
+          </wp:inline>
+        </w:drawing>
+      </w:r>
+      <w:r>
+        <w:rPr>
+          <w:rtl w:val="0"/>
+        </w:rPr>
+        <w:t xml:space="preserve">        </w:t>
+      </w:r>
+      <w:r>
+        <w:rPr/>
+        <w:drawing>
+          <wp:inline distB="114300" distT="114300" distL="114300" distR="114300">
+            <wp:extent cx="1107380" cy="979605"/>
+            <wp:effectExtent b="0" l="0" r="0" t="0"/>
+            <wp:docPr id="7" name="image18.png"/>
+            <a:graphic>
+              <a:graphicData uri="http://schemas.openxmlformats.org/drawingml/2006/picture">
+                <pic:pic>
+                  <pic:nvPicPr>
+                    <pic:cNvPr id="0" name="image18.png"/>
+                    <pic:cNvPicPr preferRelativeResize="0"/>
+                  </pic:nvPicPr>
+                  <pic:blipFill>
+                    <a:blip r:embed="rId15"/>
+                    <a:srcRect b="0" l="0" r="0" t="0"/>
+                    <a:stretch>
+                      <a:fillRect/>
+                    </a:stretch>
+                  </pic:blipFill>
+                  <pic:spPr>
+                    <a:xfrm>
+                      <a:off x="0" y="0"/>
+                      <a:ext cx="1107380" cy="979605"/>
+                    </a:xfrm>
+                    <a:prstGeom prst="rect"/>
+                    <a:ln/>
+                  </pic:spPr>
+                </pic:pic>
+              </a:graphicData>
+            </a:graphic>
+          </wp:inline>
+        </w:drawing>
+      </w:r>
+      <w:r>
+        <w:rPr>
+          <w:rtl w:val="0"/>
+        </w:rPr>
+      </w:r>
+    </w:p>
+    <w:p>
+      <w:pPr>
+        <w:jc w:val="both"/>
+        <w:rPr/>
+      </w:pPr>
+      <w:r>
+        <w:rPr>
+          <w:rtl w:val="0"/>
+        </w:rPr>
+      </w:r>
+    </w:p>
+    <w:p>
+      <w:pPr>
+        <w:jc w:val="both"/>
+        <w:rPr>
+          <w:b w:val="1"/>
+        </w:rPr>
+      </w:pPr>
+      <w:r>
+        <w:rPr>
+          <w:b w:val="1"/>
+          <w:rtl w:val="0"/>
+        </w:rPr>
+        <w:t xml:space="preserve">Diagramas de instâncias</w:t>
+      </w:r>
+    </w:p>
+    <w:p>
+      <w:pPr>
+        <w:jc w:val="both"/>
+        <w:rPr/>
+      </w:pPr>
+      <w:r>
+        <w:rPr>
+          <w:rtl w:val="0"/>
+        </w:rPr>
+        <w:t xml:space="preserve">Utilizados na documentação de testes e na apresentação de resultados, os diagramas de instâncias, também conhecidos como diagramas de objetos, descrevem os relacionamentos de um grupo particular de objetos.</w:t>
+      </w:r>
+    </w:p>
+    <w:p>
+      <w:pPr>
+        <w:jc w:val="both"/>
+        <w:rPr/>
+      </w:pPr>
+      <w:r>
+        <w:rPr>
+          <w:rtl w:val="0"/>
+        </w:rPr>
+      </w:r>
+    </w:p>
+    <w:p>
+      <w:pPr>
+        <w:jc w:val="both"/>
+        <w:rPr/>
+      </w:pPr>
+      <w:r>
+        <w:rPr>
+          <w:rtl w:val="0"/>
+        </w:rPr>
+        <w:t xml:space="preserve">A notação OMT para instâncias é um retângulo de cantos arredondados, que inclui o nome da classe em negrito e entre parênteses. Opcionalmente, pode incluir os valores dos atributos separados do nome da classe por uma linha horizontal:</w:t>
+      </w:r>
+    </w:p>
+    <w:p>
+      <w:pPr>
+        <w:jc w:val="both"/>
+        <w:rPr/>
+      </w:pPr>
+      <w:r>
+        <w:rPr>
+          <w:rtl w:val="0"/>
+        </w:rPr>
+      </w:r>
+    </w:p>
+    <w:p>
+      <w:pPr>
+        <w:jc w:val="center"/>
+        <w:rPr/>
+      </w:pPr>
+      <w:r>
+        <w:rPr/>
+        <w:drawing>
+          <wp:inline distB="114300" distT="114300" distL="114300" distR="114300">
+            <wp:extent cx="2347713" cy="983501"/>
+            <wp:effectExtent b="0" l="0" r="0" t="0"/>
+            <wp:docPr id="18" name="image12.png"/>
+            <a:graphic>
+              <a:graphicData uri="http://schemas.openxmlformats.org/drawingml/2006/picture">
+                <pic:pic>
+                  <pic:nvPicPr>
+                    <pic:cNvPr id="0" name="image12.png"/>
+                    <pic:cNvPicPr preferRelativeResize="0"/>
+                  </pic:nvPicPr>
+                  <pic:blipFill>
+                    <a:blip r:embed="rId16"/>
+                    <a:srcRect b="0" l="0" r="0" t="0"/>
+                    <a:stretch>
+                      <a:fillRect/>
+                    </a:stretch>
+                  </pic:blipFill>
+                  <pic:spPr>
+                    <a:xfrm>
+                      <a:off x="0" y="0"/>
+                      <a:ext cx="2347713" cy="983501"/>
+                    </a:xfrm>
+                    <a:prstGeom prst="rect"/>
+                    <a:ln/>
+                  </pic:spPr>
+                </pic:pic>
+              </a:graphicData>
+            </a:graphic>
+          </wp:inline>
+        </w:drawing>
+      </w:r>
+      <w:r>
+        <w:rPr>
+          <w:rtl w:val="0"/>
+        </w:rPr>
+        <w:t xml:space="preserve">   </w:t>
+      </w:r>
+      <w:r>
+        <w:rPr/>
+        <w:drawing>
+          <wp:inline distB="114300" distT="114300" distL="114300" distR="114300">
+            <wp:extent cx="1187088" cy="967626"/>
+            <wp:effectExtent b="0" l="0" r="0" t="0"/>
+            <wp:docPr id="17" name="image15.png"/>
+            <a:graphic>
+              <a:graphicData uri="http://schemas.openxmlformats.org/drawingml/2006/picture">
+                <pic:pic>
+                  <pic:nvPicPr>
+                    <pic:cNvPr id="0" name="image15.png"/>
+                    <pic:cNvPicPr preferRelativeResize="0"/>
+                  </pic:nvPicPr>
+                  <pic:blipFill>
+                    <a:blip r:embed="rId17"/>
+                    <a:srcRect b="0" l="0" r="0" t="0"/>
+                    <a:stretch>
+                      <a:fillRect/>
+                    </a:stretch>
+                  </pic:blipFill>
+                  <pic:spPr>
+                    <a:xfrm>
+                      <a:off x="0" y="0"/>
+                      <a:ext cx="1187088" cy="967626"/>
+                    </a:xfrm>
+                    <a:prstGeom prst="rect"/>
+                    <a:ln/>
+                  </pic:spPr>
+                </pic:pic>
+              </a:graphicData>
+            </a:graphic>
+          </wp:inline>
+        </w:drawing>
+      </w:r>
+      <w:r>
+        <w:rPr>
+          <w:rtl w:val="0"/>
+        </w:rPr>
+      </w:r>
+    </w:p>
+    <w:p>
+      <w:pPr>
+        <w:jc w:val="both"/>
+        <w:rPr/>
+      </w:pPr>
+      <w:r>
+        <w:rPr>
+          <w:rtl w:val="0"/>
+        </w:rPr>
+      </w:r>
+    </w:p>
+    <w:p>
+      <w:pPr>
+        <w:jc w:val="both"/>
+        <w:rPr/>
+      </w:pPr>
+      <w:r>
+        <w:rPr>
+          <w:rtl w:val="0"/>
+        </w:rPr>
+      </w:r>
+    </w:p>
+    <w:p>
+      <w:pPr>
+        <w:jc w:val="both"/>
+        <w:rPr/>
+      </w:pPr>
+      <w:r>
+        <w:rPr>
+          <w:rtl w:val="0"/>
+        </w:rPr>
+      </w:r>
+    </w:p>
+    <w:p>
+      <w:pPr>
+        <w:jc w:val="both"/>
+        <w:rPr>
+          <w:b w:val="1"/>
+        </w:rPr>
+      </w:pPr>
+      <w:r>
+        <w:rPr>
+          <w:b w:val="1"/>
+          <w:rtl w:val="0"/>
+        </w:rPr>
+        <w:t xml:space="preserve">Estruturas e Relacionamentos</w:t>
+      </w:r>
+    </w:p>
+    <w:p>
+      <w:pPr>
+        <w:jc w:val="both"/>
+        <w:rPr/>
+      </w:pPr>
+      <w:r>
+        <w:rPr>
+          <w:rtl w:val="0"/>
+        </w:rPr>
+        <w:t xml:space="preserve">Nesta leitura complementar, apresentaremos uma parte do Modelo de Objetos (um subconjunto do modelo OMT), que retrata o relacionamento entre objetos. Esse modelo pode ser introduzido a partir do estabelecimento dos principais conceitos e definições da abordagem de orientação a objetos.</w:t>
+      </w:r>
+    </w:p>
+    <w:p>
+      <w:pPr>
+        <w:jc w:val="both"/>
+        <w:rPr/>
+      </w:pPr>
+      <w:r>
+        <w:rPr>
+          <w:rtl w:val="0"/>
+        </w:rPr>
+      </w:r>
+    </w:p>
+    <w:p>
+      <w:pPr>
+        <w:jc w:val="both"/>
+        <w:rPr>
+          <w:b w:val="1"/>
+        </w:rPr>
+      </w:pPr>
+      <w:r>
+        <w:rPr>
+          <w:b w:val="1"/>
+          <w:rtl w:val="0"/>
+        </w:rPr>
+        <w:t xml:space="preserve">Generalização e herança</w:t>
+      </w:r>
+    </w:p>
+    <w:p>
+      <w:pPr>
+        <w:jc w:val="both"/>
+        <w:rPr/>
+      </w:pPr>
+      <w:r>
+        <w:rPr>
+          <w:rtl w:val="0"/>
+        </w:rPr>
+        <w:t xml:space="preserve">A generalização e a herança são abstrações que permitem que classes compartilhem similaridades ao mesmo tempo em que preservam as características que as diferem.</w:t>
+      </w:r>
+    </w:p>
+    <w:p>
+      <w:pPr>
+        <w:jc w:val="both"/>
+        <w:rPr/>
+      </w:pPr>
+      <w:r>
+        <w:rPr>
+          <w:rtl w:val="0"/>
+        </w:rPr>
+      </w:r>
+    </w:p>
+    <w:p>
+      <w:pPr>
+        <w:jc w:val="both"/>
+        <w:rPr/>
+      </w:pPr>
+      <w:r>
+        <w:rPr>
+          <w:rtl w:val="0"/>
+        </w:rPr>
+        <w:t xml:space="preserve">O relacionamento de uma classe com suas versões refinadas, ou seja, especializadas, é chamado de generalização. Nesse ponto, é importante definir dois conceitos:</w:t>
+      </w:r>
+    </w:p>
+    <w:p>
+      <w:pPr>
+        <w:jc w:val="both"/>
+        <w:rPr/>
+      </w:pPr>
+      <w:r>
+        <w:rPr>
+          <w:rtl w:val="0"/>
+        </w:rPr>
+      </w:r>
+    </w:p>
+    <w:p>
+      <w:pPr>
+        <w:jc w:val="both"/>
+        <w:rPr/>
+      </w:pPr>
+      <w:r>
+        <w:rPr>
+          <w:rtl w:val="0"/>
+        </w:rPr>
+        <w:t xml:space="preserve">• </w:t>
+      </w:r>
+      <w:r>
+        <w:rPr>
+          <w:b w:val="1"/>
+          <w:rtl w:val="0"/>
+        </w:rPr>
+        <w:t xml:space="preserve">Superclasse ou classe base:</w:t>
+      </w:r>
+      <w:r>
+        <w:rPr>
+          <w:rtl w:val="0"/>
+        </w:rPr>
+        <w:t xml:space="preserve"> É a classe por meio da qual podemos gerar subclasses;</w:t>
+      </w:r>
+    </w:p>
+    <w:p>
+      <w:pPr>
+        <w:jc w:val="both"/>
+        <w:rPr/>
+      </w:pPr>
+      <w:r>
+        <w:rPr>
+          <w:rtl w:val="0"/>
+        </w:rPr>
+        <w:t xml:space="preserve">também é conhecida como classe pai;</w:t>
+      </w:r>
+    </w:p>
+    <w:p>
+      <w:pPr>
+        <w:jc w:val="both"/>
+        <w:rPr/>
+      </w:pPr>
+      <w:r>
+        <w:rPr>
+          <w:rtl w:val="0"/>
+        </w:rPr>
+        <w:t xml:space="preserve">•</w:t>
+      </w:r>
+      <w:r>
+        <w:rPr>
+          <w:b w:val="1"/>
+          <w:rtl w:val="0"/>
+        </w:rPr>
+        <w:t xml:space="preserve"> Subclasse ou classe derivada</w:t>
+      </w:r>
+      <w:r>
+        <w:rPr>
+          <w:rtl w:val="0"/>
+        </w:rPr>
+        <w:t xml:space="preserve">: É a versão refinada de uma superclasse.</w:t>
+      </w:r>
+    </w:p>
+    <w:p>
+      <w:pPr>
+        <w:jc w:val="both"/>
+        <w:rPr/>
+      </w:pPr>
+      <w:r>
+        <w:rPr>
+          <w:rtl w:val="0"/>
+        </w:rPr>
+      </w:r>
+    </w:p>
+    <w:p>
+      <w:pPr>
+        <w:jc w:val="both"/>
+        <w:rPr/>
+      </w:pPr>
+      <w:r>
+        <w:rPr>
+          <w:rtl w:val="0"/>
+        </w:rPr>
+        <w:t xml:space="preserve">Vejamos um exemplo: pode haver uma classe base chamada Pessoa, com características comuns a todas as pessoas: Nome, Email, Telefone. Uma classe derivada poderia ser a classe Funcionario, que, além de ter os campos Nome, Email e Telefone, teria também os campos Salário e Cargo. Uma outra classe derivada poderia ser a Cliente, que, além dos campos herdados da classe base, teria o campo Nome do Contato ou Celular.</w:t>
+      </w:r>
+    </w:p>
+    <w:p>
+      <w:pPr>
+        <w:jc w:val="both"/>
+        <w:rPr/>
+      </w:pPr>
+      <w:r>
+        <w:rPr>
+          <w:rtl w:val="0"/>
+        </w:rPr>
+      </w:r>
+    </w:p>
+    <w:p>
+      <w:pPr>
+        <w:jc w:val="center"/>
+        <w:rPr/>
+      </w:pPr>
+      <w:r>
+        <w:rPr/>
+        <w:drawing>
+          <wp:inline distB="114300" distT="114300" distL="114300" distR="114300">
+            <wp:extent cx="3348528" cy="1898650"/>
+            <wp:effectExtent b="0" l="0" r="0" t="0"/>
+            <wp:docPr id="14" name="image1.png"/>
+            <a:graphic>
+              <a:graphicData uri="http://schemas.openxmlformats.org/drawingml/2006/picture">
+                <pic:pic>
+                  <pic:nvPicPr>
+                    <pic:cNvPr id="0" name="image1.png"/>
+                    <pic:cNvPicPr preferRelativeResize="0"/>
+                  </pic:nvPicPr>
+                  <pic:blipFill>
+                    <a:blip r:embed="rId18"/>
+                    <a:srcRect b="0" l="0" r="0" t="0"/>
+                    <a:stretch>
+                      <a:fillRect/>
+                    </a:stretch>
+                  </pic:blipFill>
+                  <pic:spPr>
+                    <a:xfrm>
+                      <a:off x="0" y="0"/>
+                      <a:ext cx="3348528" cy="1898650"/>
+                    </a:xfrm>
+                    <a:prstGeom prst="rect"/>
+                    <a:ln/>
+                  </pic:spPr>
+                </pic:pic>
+              </a:graphicData>
+            </a:graphic>
+          </wp:inline>
+        </w:drawing>
+      </w:r>
+      <w:r>
+        <w:rPr>
+          <w:rtl w:val="0"/>
+        </w:rPr>
+      </w:r>
+    </w:p>
+    <w:p>
+      <w:pPr>
+        <w:jc w:val="both"/>
+        <w:rPr/>
+      </w:pPr>
+      <w:r>
+        <w:rPr>
+          <w:rtl w:val="0"/>
+        </w:rPr>
+      </w:r>
+    </w:p>
+    <w:p>
+      <w:pPr>
+        <w:jc w:val="both"/>
+        <w:rPr/>
+      </w:pPr>
+      <w:r>
+        <w:rPr>
+          <w:rtl w:val="0"/>
+        </w:rPr>
+        <w:t xml:space="preserve">A generalização também pode ser chamada de relacionamento is-a (ou seja, é-um), já que toda instância de classe derivada também é uma instância de classe base. As características da classe base são herdadas pela classe derivada, e as operações e os atributos comuns a um conjunto de classes derivadas são colocados como atributos e operações da classe base.</w:t>
+      </w:r>
+    </w:p>
+    <w:p>
+      <w:pPr>
+        <w:jc w:val="both"/>
+        <w:rPr/>
+      </w:pPr>
+      <w:r>
+        <w:rPr>
+          <w:rtl w:val="0"/>
+        </w:rPr>
+      </w:r>
+    </w:p>
+    <w:p>
+      <w:pPr>
+        <w:jc w:val="center"/>
+        <w:rPr/>
+      </w:pPr>
+      <w:r>
+        <w:rPr/>
+        <w:drawing>
+          <wp:inline distB="114300" distT="114300" distL="114300" distR="114300">
+            <wp:extent cx="2819564" cy="1831311"/>
+            <wp:effectExtent b="0" l="0" r="0" t="0"/>
+            <wp:docPr id="10" name="image9.png"/>
+            <a:graphic>
+              <a:graphicData uri="http://schemas.openxmlformats.org/drawingml/2006/picture">
+                <pic:pic>
+                  <pic:nvPicPr>
+                    <pic:cNvPr id="0" name="image9.png"/>
+                    <pic:cNvPicPr preferRelativeResize="0"/>
+                  </pic:nvPicPr>
+                  <pic:blipFill>
+                    <a:blip r:embed="rId19"/>
+                    <a:srcRect b="0" l="0" r="0" t="0"/>
+                    <a:stretch>
+                      <a:fillRect/>
+                    </a:stretch>
+                  </pic:blipFill>
+                  <pic:spPr>
+                    <a:xfrm>
+                      <a:off x="0" y="0"/>
+                      <a:ext cx="2819564" cy="1831311"/>
+                    </a:xfrm>
+                    <a:prstGeom prst="rect"/>
+                    <a:ln/>
+                  </pic:spPr>
+                </pic:pic>
+              </a:graphicData>
+            </a:graphic>
+          </wp:inline>
+        </w:drawing>
+      </w:r>
+      <w:r>
+        <w:rPr>
+          <w:rtl w:val="0"/>
+        </w:rPr>
+      </w:r>
+    </w:p>
+    <w:p>
+      <w:pPr>
+        <w:jc w:val="both"/>
+        <w:rPr/>
+      </w:pPr>
+      <w:r>
+        <w:rPr>
+          <w:rtl w:val="0"/>
+        </w:rPr>
+      </w:r>
+    </w:p>
+    <w:p>
+      <w:pPr>
+        <w:jc w:val="both"/>
+        <w:rPr/>
+      </w:pPr>
+      <w:r>
+        <w:rPr>
+          <w:rtl w:val="0"/>
+        </w:rPr>
+        <w:t xml:space="preserve">A imagem seguinte exibe a notação diagramática de OMT utilizada para representar a generalização: um triângulo cujo vértice aponta para a classe base.</w:t>
+      </w:r>
+    </w:p>
+    <w:p>
+      <w:pPr>
+        <w:jc w:val="both"/>
+        <w:rPr/>
+      </w:pPr>
+      <w:r>
+        <w:rPr>
+          <w:rtl w:val="0"/>
+        </w:rPr>
+      </w:r>
+    </w:p>
+    <w:p>
+      <w:pPr>
+        <w:jc w:val="center"/>
+        <w:rPr/>
+      </w:pPr>
+      <w:r>
+        <w:rPr/>
+        <w:drawing>
+          <wp:inline distB="114300" distT="114300" distL="114300" distR="114300">
+            <wp:extent cx="2060932" cy="829111"/>
+            <wp:effectExtent b="0" l="0" r="0" t="0"/>
+            <wp:docPr id="3" name="image16.png"/>
+            <a:graphic>
+              <a:graphicData uri="http://schemas.openxmlformats.org/drawingml/2006/picture">
+                <pic:pic>
+                  <pic:nvPicPr>
+                    <pic:cNvPr id="0" name="image16.png"/>
+                    <pic:cNvPicPr preferRelativeResize="0"/>
+                  </pic:nvPicPr>
+                  <pic:blipFill>
+                    <a:blip r:embed="rId20"/>
+                    <a:srcRect b="0" l="0" r="0" t="0"/>
+                    <a:stretch>
+                      <a:fillRect/>
+                    </a:stretch>
+                  </pic:blipFill>
+                  <pic:spPr>
+                    <a:xfrm>
+                      <a:off x="0" y="0"/>
+                      <a:ext cx="2060932" cy="829111"/>
+                    </a:xfrm>
+                    <a:prstGeom prst="rect"/>
+                    <a:ln/>
+                  </pic:spPr>
+                </pic:pic>
+              </a:graphicData>
+            </a:graphic>
+          </wp:inline>
+        </w:drawing>
+      </w:r>
+      <w:r>
+        <w:rPr>
+          <w:rtl w:val="0"/>
+        </w:rPr>
+      </w:r>
+    </w:p>
+    <w:p>
+      <w:pPr>
+        <w:jc w:val="both"/>
+        <w:rPr/>
+      </w:pPr>
+      <w:r>
+        <w:rPr>
+          <w:rtl w:val="0"/>
+        </w:rPr>
+      </w:r>
+    </w:p>
+    <w:p>
+      <w:pPr>
+        <w:jc w:val="both"/>
+        <w:rPr/>
+      </w:pPr>
+      <w:r>
+        <w:rPr>
+          <w:rtl w:val="0"/>
+        </w:rPr>
+        <w:t xml:space="preserve">Cada associação do tipo generalização pode possuir um discriminador associado. O discriminador é um atributo (do tipo enumeração) utilizado para indicar qual é a propriedade do objeto que é abstraída pelo relacionamento de generalização. Trata-se de um nome para a base de generalização.</w:t>
+      </w:r>
+    </w:p>
+    <w:p>
+      <w:pPr>
+        <w:jc w:val="both"/>
+        <w:rPr/>
+      </w:pPr>
+      <w:r>
+        <w:rPr>
+          <w:rtl w:val="0"/>
+        </w:rPr>
+      </w:r>
+    </w:p>
+    <w:p>
+      <w:pPr>
+        <w:jc w:val="both"/>
+        <w:rPr/>
+      </w:pPr>
+      <w:r>
+        <w:rPr>
+          <w:rtl w:val="0"/>
+        </w:rPr>
+        <w:t xml:space="preserve">Uma característica de classe base pode ser sobreposta por uma classe derivada, caso esta defina uma característica própria com o mesmo nome. A característica própria da classe derivada refinará e substituirá a característica da classe base.</w:t>
+      </w:r>
+    </w:p>
+    <w:p>
+      <w:pPr>
+        <w:jc w:val="both"/>
+        <w:rPr/>
+      </w:pPr>
+      <w:r>
+        <w:rPr>
+          <w:rtl w:val="0"/>
+        </w:rPr>
+      </w:r>
+    </w:p>
+    <w:p>
+      <w:pPr>
+        <w:jc w:val="both"/>
+        <w:rPr/>
+      </w:pPr>
+      <w:r>
+        <w:rPr>
+          <w:rtl w:val="0"/>
+        </w:rPr>
+        <w:t xml:space="preserve">Temos a herança múltipla representada graficamente na imagem a seguir:</w:t>
+      </w:r>
+    </w:p>
+    <w:p>
+      <w:pPr>
+        <w:jc w:val="center"/>
+        <w:rPr/>
+      </w:pPr>
+      <w:r>
+        <w:rPr/>
+        <w:drawing>
+          <wp:inline distB="114300" distT="114300" distL="114300" distR="114300">
+            <wp:extent cx="2832100" cy="1033941"/>
+            <wp:effectExtent b="0" l="0" r="0" t="0"/>
+            <wp:docPr id="15" name="image8.png"/>
+            <a:graphic>
+              <a:graphicData uri="http://schemas.openxmlformats.org/drawingml/2006/picture">
+                <pic:pic>
+                  <pic:nvPicPr>
+                    <pic:cNvPr id="0" name="image8.png"/>
+                    <pic:cNvPicPr preferRelativeResize="0"/>
+                  </pic:nvPicPr>
+                  <pic:blipFill>
+                    <a:blip r:embed="rId21"/>
+                    <a:srcRect b="0" l="0" r="0" t="0"/>
+                    <a:stretch>
+                      <a:fillRect/>
+                    </a:stretch>
+                  </pic:blipFill>
+                  <pic:spPr>
+                    <a:xfrm>
+                      <a:off x="0" y="0"/>
+                      <a:ext cx="2832100" cy="1033941"/>
+                    </a:xfrm>
+                    <a:prstGeom prst="rect"/>
+                    <a:ln/>
+                  </pic:spPr>
+                </pic:pic>
+              </a:graphicData>
+            </a:graphic>
+          </wp:inline>
+        </w:drawing>
+      </w:r>
+      <w:r>
+        <w:rPr>
+          <w:rtl w:val="0"/>
+        </w:rPr>
+      </w:r>
+    </w:p>
+    <w:p>
+      <w:pPr>
+        <w:jc w:val="both"/>
+        <w:rPr/>
+      </w:pPr>
+      <w:r>
+        <w:rPr>
+          <w:rtl w:val="0"/>
+        </w:rPr>
+      </w:r>
+    </w:p>
+    <w:p>
+      <w:pPr>
+        <w:jc w:val="both"/>
+        <w:rPr>
+          <w:b w:val="1"/>
+        </w:rPr>
+      </w:pPr>
+      <w:r>
+        <w:rPr>
+          <w:b w:val="1"/>
+          <w:rtl w:val="0"/>
+        </w:rPr>
+        <w:t xml:space="preserve">Agregação</w:t>
+      </w:r>
+    </w:p>
+    <w:p>
+      <w:pPr>
+        <w:jc w:val="both"/>
+        <w:rPr/>
+      </w:pPr>
+      <w:r>
+        <w:rPr>
+          <w:rtl w:val="0"/>
+        </w:rPr>
+        <w:t xml:space="preserve">Na agregação, há certa coesão entre as partes, porém, elas não são totalmente dependentes. Para exemplificar, podemos imaginar a criação de uma nova classe, Família, constituída de vários membros da classe Pessoa, porém, os membros da classe Pessoa podem existir fora da classe Família.</w:t>
+      </w:r>
+    </w:p>
+    <w:p>
+      <w:pPr>
+        <w:jc w:val="both"/>
+        <w:rPr/>
+      </w:pPr>
+      <w:r>
+        <w:rPr>
+          <w:rtl w:val="0"/>
+        </w:rPr>
+      </w:r>
+    </w:p>
+    <w:p>
+      <w:pPr>
+        <w:jc w:val="center"/>
+        <w:rPr/>
+      </w:pPr>
+      <w:r>
+        <w:rPr/>
+        <w:drawing>
+          <wp:inline distB="114300" distT="114300" distL="114300" distR="114300">
+            <wp:extent cx="1741595" cy="1135986"/>
+            <wp:effectExtent b="0" l="0" r="0" t="0"/>
+            <wp:docPr id="13" name="image7.png"/>
+            <a:graphic>
+              <a:graphicData uri="http://schemas.openxmlformats.org/drawingml/2006/picture">
+                <pic:pic>
+                  <pic:nvPicPr>
+                    <pic:cNvPr id="0" name="image7.png"/>
+                    <pic:cNvPicPr preferRelativeResize="0"/>
+                  </pic:nvPicPr>
+                  <pic:blipFill>
+                    <a:blip r:embed="rId22"/>
+                    <a:srcRect b="0" l="0" r="0" t="0"/>
+                    <a:stretch>
+                      <a:fillRect/>
+                    </a:stretch>
+                  </pic:blipFill>
+                  <pic:spPr>
+                    <a:xfrm>
+                      <a:off x="0" y="0"/>
+                      <a:ext cx="1741595" cy="1135986"/>
+                    </a:xfrm>
+                    <a:prstGeom prst="rect"/>
+                    <a:ln/>
+                  </pic:spPr>
+                </pic:pic>
+              </a:graphicData>
+            </a:graphic>
+          </wp:inline>
+        </w:drawing>
+      </w:r>
+      <w:r>
+        <w:rPr>
+          <w:rtl w:val="0"/>
+        </w:rPr>
+      </w:r>
+    </w:p>
+    <w:p>
+      <w:pPr>
+        <w:jc w:val="both"/>
+        <w:rPr/>
+      </w:pPr>
+      <w:r>
+        <w:rPr>
+          <w:rtl w:val="0"/>
+        </w:rPr>
+      </w:r>
+    </w:p>
+    <w:p>
+      <w:pPr>
+        <w:jc w:val="both"/>
+        <w:rPr/>
+      </w:pPr>
+      <w:r>
+        <w:rPr>
+          <w:rtl w:val="0"/>
+        </w:rPr>
+        <w:t xml:space="preserve">A agregação define um relacionamento do tipo uma-parte-de. Nesse tipo de relacionamento, alguns objetos (parte) representam componentes de outro objeto (todo), porém, um não contém o outro, o todo não contém a parte, não havendo relação de posse exclusiva. Em uma agregação, um componente que faz parte de outro pode existir isoladamente.</w:t>
+      </w:r>
+    </w:p>
+    <w:p>
+      <w:pPr>
+        <w:jc w:val="both"/>
+        <w:rPr/>
+      </w:pPr>
+      <w:r>
+        <w:rPr>
+          <w:rtl w:val="0"/>
+        </w:rPr>
+      </w:r>
+    </w:p>
+    <w:p>
+      <w:pPr>
+        <w:jc w:val="both"/>
+        <w:rPr/>
+      </w:pPr>
+      <w:r>
+        <w:rPr>
+          <w:rtl w:val="0"/>
+        </w:rPr>
+        <w:t xml:space="preserve">Isso é diferente do que acontece na composição, como em uma nota fiscal, por exemplo, em que o objeto que representa um produto comprado pertence a essa nota e apenas a ela, não fazendo sentido esse objeto existir se não for dentro dessa nota fiscal.</w:t>
+      </w:r>
+    </w:p>
+    <w:p>
+      <w:pPr>
+        <w:jc w:val="both"/>
+        <w:rPr/>
+      </w:pPr>
+      <w:r>
+        <w:rPr>
+          <w:rtl w:val="0"/>
+        </w:rPr>
+      </w:r>
+    </w:p>
+    <w:p>
+      <w:pPr>
+        <w:jc w:val="center"/>
+        <w:rPr/>
+      </w:pPr>
+      <w:r>
+        <w:rPr/>
+        <w:drawing>
+          <wp:inline distB="114300" distT="114300" distL="114300" distR="114300">
+            <wp:extent cx="1828800" cy="1311717"/>
+            <wp:effectExtent b="0" l="0" r="0" t="0"/>
+            <wp:docPr id="8" name="image4.png"/>
+            <a:graphic>
+              <a:graphicData uri="http://schemas.openxmlformats.org/drawingml/2006/picture">
+                <pic:pic>
+                  <pic:nvPicPr>
+                    <pic:cNvPr id="0" name="image4.png"/>
+                    <pic:cNvPicPr preferRelativeResize="0"/>
+                  </pic:nvPicPr>
+                  <pic:blipFill>
+                    <a:blip r:embed="rId23"/>
+                    <a:srcRect b="0" l="0" r="0" t="0"/>
+                    <a:stretch>
+                      <a:fillRect/>
+                    </a:stretch>
+                  </pic:blipFill>
+                  <pic:spPr>
+                    <a:xfrm>
+                      <a:off x="0" y="0"/>
+                      <a:ext cx="1828800" cy="1311717"/>
+                    </a:xfrm>
+                    <a:prstGeom prst="rect"/>
+                    <a:ln/>
+                  </pic:spPr>
+                </pic:pic>
+              </a:graphicData>
+            </a:graphic>
+          </wp:inline>
+        </w:drawing>
+      </w:r>
+      <w:r>
+        <w:rPr>
+          <w:rtl w:val="0"/>
+        </w:rPr>
+      </w:r>
+    </w:p>
+    <w:p>
+      <w:pPr>
+        <w:jc w:val="both"/>
+        <w:rPr/>
+      </w:pPr>
+      <w:r>
+        <w:rPr>
+          <w:rtl w:val="0"/>
+        </w:rPr>
+      </w:r>
+    </w:p>
+    <w:p>
+      <w:pPr>
+        <w:jc w:val="both"/>
+        <w:rPr>
+          <w:b w:val="1"/>
+        </w:rPr>
+      </w:pPr>
+      <w:r>
+        <w:rPr>
+          <w:b w:val="1"/>
+          <w:rtl w:val="0"/>
+        </w:rPr>
+        <w:t xml:space="preserve">Conexões entre objetos</w:t>
+      </w:r>
+    </w:p>
+    <w:p>
+      <w:pPr>
+        <w:jc w:val="both"/>
+        <w:rPr/>
+      </w:pPr>
+      <w:r>
+        <w:rPr>
+          <w:rtl w:val="0"/>
+        </w:rPr>
+        <w:t xml:space="preserve">Conexões de ocorrência e conexões de mensagens são tipos de conexão entre objetos que</w:t>
+      </w:r>
+    </w:p>
+    <w:p>
+      <w:pPr>
+        <w:jc w:val="both"/>
+        <w:rPr/>
+      </w:pPr>
+      <w:r>
+        <w:rPr>
+          <w:rtl w:val="0"/>
+        </w:rPr>
+        <w:t xml:space="preserve">não caracterizam um tipo de hierarquia ou de estrutura.</w:t>
+      </w:r>
+    </w:p>
+    <w:p>
+      <w:pPr>
+        <w:jc w:val="both"/>
+        <w:rPr/>
+      </w:pPr>
+      <w:r>
+        <w:rPr>
+          <w:rtl w:val="0"/>
+        </w:rPr>
+      </w:r>
+    </w:p>
+    <w:p>
+      <w:pPr>
+        <w:jc w:val="both"/>
+        <w:rPr>
+          <w:b w:val="1"/>
+        </w:rPr>
+      </w:pPr>
+      <w:r>
+        <w:rPr>
+          <w:b w:val="1"/>
+          <w:rtl w:val="0"/>
+        </w:rPr>
+        <w:t xml:space="preserve">Conexão de ocorrência</w:t>
+      </w:r>
+    </w:p>
+    <w:p>
+      <w:pPr>
+        <w:jc w:val="both"/>
+        <w:rPr/>
+      </w:pPr>
+      <w:r>
+        <w:rPr>
+          <w:rtl w:val="0"/>
+        </w:rPr>
+        <w:t xml:space="preserve">Este tipo de conexão ocorre quando um atributo de um objeto faz referência a outro objeto. As conexões de ocorrência normalmente são criadas quando identificamos que atributos redundantes de um objeto são parte de outro objeto. As conexões de ocorrência possibilitam também o registro do número de vezes que um objeto faz referência a outro ou é referenciado, o que também é chamado de cardinalidade.</w:t>
+      </w:r>
+    </w:p>
+    <w:p>
+      <w:pPr>
+        <w:jc w:val="both"/>
+        <w:rPr/>
+      </w:pPr>
+      <w:r>
+        <w:rPr>
+          <w:rtl w:val="0"/>
+        </w:rPr>
+      </w:r>
+    </w:p>
+    <w:p>
+      <w:pPr>
+        <w:jc w:val="both"/>
+        <w:rPr>
+          <w:b w:val="1"/>
+        </w:rPr>
+      </w:pPr>
+      <w:r>
+        <w:rPr>
+          <w:b w:val="1"/>
+          <w:rtl w:val="0"/>
+        </w:rPr>
+        <w:t xml:space="preserve">Conexão de mensagem</w:t>
+      </w:r>
+    </w:p>
+    <w:p>
+      <w:pPr>
+        <w:jc w:val="both"/>
+        <w:rPr/>
+      </w:pPr>
+      <w:r>
+        <w:rPr>
+          <w:rtl w:val="0"/>
+        </w:rPr>
+        <w:t xml:space="preserve">Este tipo de conexão ocorre quando um objeto envia uma mensagem para outro objeto. No contexto de uma conexão de mensagem, existem os seguintes elementos:</w:t>
+      </w:r>
+    </w:p>
+    <w:p>
+      <w:pPr>
+        <w:jc w:val="both"/>
+        <w:rPr/>
+      </w:pPr>
+      <w:r>
+        <w:rPr>
+          <w:rtl w:val="0"/>
+        </w:rPr>
+      </w:r>
+    </w:p>
+    <w:p>
+      <w:pPr>
+        <w:jc w:val="both"/>
+        <w:rPr/>
+      </w:pPr>
+      <w:r>
+        <w:rPr>
+          <w:b w:val="1"/>
+          <w:rtl w:val="0"/>
+        </w:rPr>
+        <w:t xml:space="preserve">• Objeto transmissor: </w:t>
+      </w:r>
+      <w:r>
+        <w:rPr>
+          <w:rtl w:val="0"/>
+        </w:rPr>
+        <w:t xml:space="preserve">O objeto que transmite a mensagem para um outro objeto;</w:t>
+      </w:r>
+    </w:p>
+    <w:p>
+      <w:pPr>
+        <w:jc w:val="both"/>
+        <w:rPr/>
+      </w:pPr>
+      <w:r>
+        <w:rPr>
+          <w:b w:val="1"/>
+          <w:rtl w:val="0"/>
+        </w:rPr>
+        <w:t xml:space="preserve">• Mensagem: </w:t>
+      </w:r>
+      <w:r>
+        <w:rPr>
+          <w:rtl w:val="0"/>
+        </w:rPr>
+        <w:t xml:space="preserve">Procedimento que dispara um método específico para que o objeto receptor execute um comportamento determinado. Pode ser uma solicitação de informações ou uma solicitação para a realização de alguma ação no objeto;</w:t>
+      </w:r>
+    </w:p>
+    <w:p>
+      <w:pPr>
+        <w:jc w:val="both"/>
+        <w:rPr/>
+      </w:pPr>
+      <w:r>
+        <w:rPr>
+          <w:b w:val="1"/>
+          <w:rtl w:val="0"/>
+        </w:rPr>
+        <w:t xml:space="preserve">• Objeto receptor: </w:t>
+      </w:r>
+      <w:r>
+        <w:rPr>
+          <w:rtl w:val="0"/>
+        </w:rPr>
+        <w:t xml:space="preserve">O objeto que recebe a mensagem e retorna ou não uma resposta para o</w:t>
+      </w:r>
+    </w:p>
+    <w:p>
+      <w:pPr>
+        <w:jc w:val="both"/>
+        <w:rPr/>
+      </w:pPr>
+      <w:r>
+        <w:rPr>
+          <w:rtl w:val="0"/>
+        </w:rPr>
+        <w:t xml:space="preserve">objeto transmissor.</w:t>
+      </w:r>
+    </w:p>
+    <w:p>
+      <w:pPr>
+        <w:jc w:val="both"/>
+        <w:rPr/>
+      </w:pPr>
+      <w:r>
+        <w:rPr>
+          <w:rtl w:val="0"/>
+        </w:rPr>
+      </w:r>
+    </w:p>
+    <w:p>
+      <w:pPr>
+        <w:jc w:val="both"/>
+        <w:rPr>
+          <w:b w:val="1"/>
+        </w:rPr>
+      </w:pPr>
+      <w:r>
+        <w:rPr>
+          <w:b w:val="1"/>
+          <w:rtl w:val="0"/>
+        </w:rPr>
+        <w:t xml:space="preserve">Ligações e associações</w:t>
+      </w:r>
+    </w:p>
+    <w:p>
+      <w:pPr>
+        <w:jc w:val="both"/>
+        <w:rPr/>
+      </w:pPr>
+      <w:r>
+        <w:rPr>
+          <w:rtl w:val="0"/>
+        </w:rPr>
+        <w:t xml:space="preserve">Ligações e associações são mecanismos que estabelecem relacionamentos entre objetos e classes. A seguir, cada um desses mecanismos será descrito:</w:t>
+      </w:r>
+    </w:p>
+    <w:p>
+      <w:pPr>
+        <w:jc w:val="both"/>
+        <w:rPr/>
+      </w:pPr>
+      <w:r>
+        <w:rPr>
+          <w:rtl w:val="0"/>
+        </w:rPr>
+      </w:r>
+    </w:p>
+    <w:p>
+      <w:pPr>
+        <w:jc w:val="both"/>
+        <w:rPr>
+          <w:b w:val="1"/>
+        </w:rPr>
+      </w:pPr>
+      <w:r>
+        <w:rPr>
+          <w:b w:val="1"/>
+          <w:rtl w:val="0"/>
+        </w:rPr>
+        <w:t xml:space="preserve">• Ligações</w:t>
+      </w:r>
+    </w:p>
+    <w:p>
+      <w:pPr>
+        <w:jc w:val="both"/>
+        <w:rPr/>
+      </w:pPr>
+      <w:r>
+        <w:rPr>
+          <w:rtl w:val="0"/>
+        </w:rPr>
+        <w:t xml:space="preserve">Uma ligação conecta duas instâncias de objetos, de forma física ou conceitual, por exemplo, Paulo é aluno da Faculdade_Impacta. Uma ligação é uma instância de uma associação.</w:t>
+      </w:r>
+    </w:p>
+    <w:p>
+      <w:pPr>
+        <w:jc w:val="both"/>
+        <w:rPr/>
+      </w:pPr>
+      <w:r>
+        <w:rPr>
+          <w:rtl w:val="0"/>
+        </w:rPr>
+      </w:r>
+    </w:p>
+    <w:p>
+      <w:pPr>
+        <w:jc w:val="both"/>
+        <w:rPr/>
+      </w:pPr>
+      <w:r>
+        <w:rPr>
+          <w:rtl w:val="0"/>
+        </w:rPr>
+        <w:t xml:space="preserve">Na notação de diagramas OMT, uma ligação é representada como uma linha que conecta dois objetos. A imagem seguinte exemplifica um diagrama OMT com ligação:</w:t>
+      </w:r>
+    </w:p>
+    <w:p>
+      <w:pPr>
+        <w:jc w:val="both"/>
+        <w:rPr/>
+      </w:pPr>
+      <w:r>
+        <w:rPr>
+          <w:rtl w:val="0"/>
+        </w:rPr>
+      </w:r>
+    </w:p>
+    <w:p>
+      <w:pPr>
+        <w:jc w:val="center"/>
+        <w:rPr/>
+      </w:pPr>
+      <w:r>
+        <w:rPr/>
+        <w:drawing>
+          <wp:inline distB="114300" distT="114300" distL="114300" distR="114300">
+            <wp:extent cx="3689350" cy="465765"/>
+            <wp:effectExtent b="0" l="0" r="0" t="0"/>
+            <wp:docPr id="9" name="image5.png"/>
+            <a:graphic>
+              <a:graphicData uri="http://schemas.openxmlformats.org/drawingml/2006/picture">
+                <pic:pic>
+                  <pic:nvPicPr>
+                    <pic:cNvPr id="0" name="image5.png"/>
+                    <pic:cNvPicPr preferRelativeResize="0"/>
+                  </pic:nvPicPr>
+                  <pic:blipFill>
+                    <a:blip r:embed="rId24"/>
+                    <a:srcRect b="0" l="0" r="0" t="0"/>
+                    <a:stretch>
+                      <a:fillRect/>
+                    </a:stretch>
+                  </pic:blipFill>
+                  <pic:spPr>
+                    <a:xfrm>
+                      <a:off x="0" y="0"/>
+                      <a:ext cx="3689350" cy="465765"/>
+                    </a:xfrm>
+                    <a:prstGeom prst="rect"/>
+                    <a:ln/>
+                  </pic:spPr>
+                </pic:pic>
+              </a:graphicData>
+            </a:graphic>
+          </wp:inline>
+        </w:drawing>
+      </w:r>
+      <w:r>
+        <w:rPr>
+          <w:rtl w:val="0"/>
+        </w:rPr>
+      </w:r>
+    </w:p>
+    <w:p>
+      <w:pPr>
+        <w:jc w:val="both"/>
+        <w:rPr/>
+      </w:pPr>
+      <w:r>
+        <w:rPr>
+          <w:rtl w:val="0"/>
+        </w:rPr>
+      </w:r>
+    </w:p>
+    <w:p>
+      <w:pPr>
+        <w:jc w:val="both"/>
+        <w:rPr>
+          <w:b w:val="1"/>
+        </w:rPr>
+      </w:pPr>
+      <w:r>
+        <w:rPr>
+          <w:b w:val="1"/>
+          <w:rtl w:val="0"/>
+        </w:rPr>
+        <w:t xml:space="preserve">• Associações</w:t>
+      </w:r>
+    </w:p>
+    <w:p>
+      <w:pPr>
+        <w:jc w:val="both"/>
+        <w:rPr/>
+      </w:pPr>
+      <w:r>
+        <w:rPr>
+          <w:rtl w:val="0"/>
+        </w:rPr>
+        <w:t xml:space="preserve">As associações definem um conjunto de ligações que compartilham a mesma semântica e estrutura, por exemplo, uma pessoa é aluna de uma faculdade. Podemos entender que, assim como as classes descrevem grupos de objetos potenciais, as associações descrevem grupos de ligações potenciais.</w:t>
+      </w:r>
+    </w:p>
+    <w:p>
+      <w:pPr>
+        <w:jc w:val="both"/>
+        <w:rPr/>
+      </w:pPr>
+      <w:r>
+        <w:rPr>
+          <w:rtl w:val="0"/>
+        </w:rPr>
+      </w:r>
+    </w:p>
+    <w:p>
+      <w:pPr>
+        <w:jc w:val="both"/>
+        <w:rPr/>
+      </w:pPr>
+      <w:r>
+        <w:rPr>
+          <w:rtl w:val="0"/>
+        </w:rPr>
+        <w:t xml:space="preserve">Uma associação é representada por uma linha que conecta duas classes. A próxima imagem exemplifica um diagrama OMT com associação:</w:t>
+      </w:r>
+    </w:p>
+    <w:p>
+      <w:pPr>
+        <w:jc w:val="both"/>
+        <w:rPr/>
+      </w:pPr>
+      <w:r>
+        <w:rPr>
+          <w:rtl w:val="0"/>
+        </w:rPr>
+      </w:r>
+    </w:p>
+    <w:p>
+      <w:pPr>
+        <w:jc w:val="center"/>
+        <w:rPr/>
+      </w:pPr>
+      <w:r>
+        <w:rPr/>
+        <w:drawing>
+          <wp:inline distB="114300" distT="114300" distL="114300" distR="114300">
+            <wp:extent cx="2857500" cy="356001"/>
+            <wp:effectExtent b="0" l="0" r="0" t="0"/>
+            <wp:docPr id="4" name="image3.png"/>
+            <a:graphic>
+              <a:graphicData uri="http://schemas.openxmlformats.org/drawingml/2006/picture">
+                <pic:pic>
+                  <pic:nvPicPr>
+                    <pic:cNvPr id="0" name="image3.png"/>
+                    <pic:cNvPicPr preferRelativeResize="0"/>
+                  </pic:nvPicPr>
+                  <pic:blipFill>
+                    <a:blip r:embed="rId25"/>
+                    <a:srcRect b="0" l="0" r="0" t="0"/>
+                    <a:stretch>
+                      <a:fillRect/>
+                    </a:stretch>
+                  </pic:blipFill>
+                  <pic:spPr>
+                    <a:xfrm>
+                      <a:off x="0" y="0"/>
+                      <a:ext cx="2857500" cy="356001"/>
+                    </a:xfrm>
+                    <a:prstGeom prst="rect"/>
+                    <a:ln/>
+                  </pic:spPr>
+                </pic:pic>
+              </a:graphicData>
+            </a:graphic>
+          </wp:inline>
+        </w:drawing>
+      </w:r>
+      <w:r>
+        <w:rPr>
+          <w:rtl w:val="0"/>
+        </w:rPr>
+      </w:r>
+    </w:p>
+    <w:p>
+      <w:pPr>
+        <w:jc w:val="both"/>
+        <w:rPr/>
+      </w:pPr>
+      <w:r>
+        <w:rPr>
+          <w:rtl w:val="0"/>
+        </w:rPr>
+        <w:t xml:space="preserve">Na notação de diagramas OMT, normalmente, os nomes das associações e das ligações são exibidos em estilo itálico e podem ser omitidos quando só existir uma associação de sentido óbvio entre um par de classes, para as associações, ou entre um par de objetos, para as ligações.</w:t>
+      </w:r>
+    </w:p>
+    <w:p>
+      <w:pPr>
+        <w:jc w:val="both"/>
+        <w:rPr/>
+      </w:pPr>
+      <w:r>
+        <w:rPr>
+          <w:rtl w:val="0"/>
+        </w:rPr>
+      </w:r>
+    </w:p>
+    <w:p>
+      <w:pPr>
+        <w:jc w:val="both"/>
+        <w:rPr/>
+      </w:pPr>
+      <w:r>
+        <w:rPr>
+          <w:rtl w:val="0"/>
+        </w:rPr>
+        <w:t xml:space="preserve">A OMT introduz o conceito de atributo de ligação para os casos em que os atributos dizem respeito a associações e não a classes. A associação pode ser modelada como uma classe conectada à associação quando possuir operações associadas:</w:t>
+      </w:r>
+    </w:p>
+    <w:p>
+      <w:pPr>
+        <w:jc w:val="both"/>
+        <w:rPr/>
+      </w:pPr>
+      <w:r>
+        <w:rPr>
+          <w:rtl w:val="0"/>
+        </w:rPr>
+      </w:r>
+    </w:p>
+    <w:p>
+      <w:pPr>
+        <w:jc w:val="center"/>
+        <w:rPr/>
+      </w:pPr>
+      <w:r>
+        <w:rPr/>
+        <w:drawing>
+          <wp:inline distB="114300" distT="114300" distL="114300" distR="114300">
+            <wp:extent cx="2751016" cy="1448625"/>
+            <wp:effectExtent b="0" l="0" r="0" t="0"/>
+            <wp:docPr id="5" name="image2.png"/>
+            <a:graphic>
+              <a:graphicData uri="http://schemas.openxmlformats.org/drawingml/2006/picture">
+                <pic:pic>
+                  <pic:nvPicPr>
+                    <pic:cNvPr id="0" name="image2.png"/>
+                    <pic:cNvPicPr preferRelativeResize="0"/>
+                  </pic:nvPicPr>
+                  <pic:blipFill>
+                    <a:blip r:embed="rId26"/>
+                    <a:srcRect b="0" l="0" r="0" t="0"/>
+                    <a:stretch>
+                      <a:fillRect/>
+                    </a:stretch>
+                  </pic:blipFill>
+                  <pic:spPr>
+                    <a:xfrm>
+                      <a:off x="0" y="0"/>
+                      <a:ext cx="2751016" cy="1448625"/>
+                    </a:xfrm>
+                    <a:prstGeom prst="rect"/>
+                    <a:ln/>
+                  </pic:spPr>
+                </pic:pic>
+              </a:graphicData>
+            </a:graphic>
+          </wp:inline>
+        </w:drawing>
+      </w:r>
+      <w:r>
+        <w:rPr>
+          <w:rtl w:val="0"/>
+        </w:rPr>
+      </w:r>
+    </w:p>
+    <w:p>
+      <w:pPr>
+        <w:jc w:val="both"/>
+        <w:rPr/>
+      </w:pPr>
+      <w:r>
+        <w:rPr>
+          <w:rtl w:val="0"/>
+        </w:rPr>
+      </w:r>
+    </w:p>
+    <w:p>
+      <w:pPr>
+        <w:jc w:val="both"/>
+        <w:rPr/>
+      </w:pPr>
+      <w:r>
+        <w:rPr>
+          <w:rtl w:val="0"/>
+        </w:rPr>
+      </w:r>
+    </w:p>
+    <w:p>
+      <w:pPr>
+        <w:jc w:val="both"/>
+        <w:rPr/>
+      </w:pPr>
+      <w:r>
+        <w:rPr>
+          <w:rtl w:val="0"/>
+        </w:rPr>
+      </w:r>
+    </w:p>
+    <w:p>
+      <w:pPr>
+        <w:jc w:val="both"/>
+        <w:rPr/>
+      </w:pPr>
+      <w:r>
+        <w:rPr>
+          <w:rtl w:val="0"/>
+        </w:rPr>
+      </w:r>
+    </w:p>
+    <w:p>
+      <w:pPr>
+        <w:jc w:val="both"/>
+        <w:rPr/>
+      </w:pPr>
+      <w:r>
+        <w:rPr>
+          <w:rtl w:val="0"/>
+        </w:rPr>
+      </w:r>
+    </w:p>
+    <w:p>
+      <w:pPr>
+        <w:jc w:val="both"/>
+        <w:rPr/>
+      </w:pPr>
+      <w:r>
+        <w:rPr>
+          <w:rtl w:val="0"/>
+        </w:rPr>
       </w:r>
     </w:p>
     <w:p>

</xml_diff>